<commit_message>
Add comment to script
</commit_message>
<xml_diff>
--- a/Choix techniques.docx
+++ b/Choix techniques.docx
@@ -1,6 +1,6 @@
 
 <file path=word/document.xml><?xml version="1.0" encoding="utf-8"?>
-<w:document xmlns:wpc="http://schemas.microsoft.com/office/word/2010/wordprocessingCanvas" xmlns:cx="http://schemas.microsoft.com/office/drawing/2014/chartex" xmlns:mc="http://schemas.openxmlformats.org/markup-compatibility/2006" xmlns:o="urn:schemas-microsoft-com:office:office" xmlns:r="http://schemas.openxmlformats.org/officeDocument/2006/relationships" xmlns:m="http://schemas.openxmlformats.org/officeDocument/2006/math" xmlns:v="urn:schemas-microsoft-com:vml" xmlns:wp14="http://schemas.microsoft.com/office/word/2010/wordprocessingDrawing" xmlns:wp="http://schemas.openxmlformats.org/drawingml/2006/wordprocessingDrawing" xmlns:w10="urn:schemas-microsoft-com:office:word" xmlns:w="http://schemas.openxmlformats.org/wordprocessingml/2006/main" xmlns:w14="http://schemas.microsoft.com/office/word/2010/wordml" xmlns:w15="http://schemas.microsoft.com/office/word/2012/wordml" xmlns:w16se="http://schemas.microsoft.com/office/word/2015/wordml/symex" xmlns:wpg="http://schemas.microsoft.com/office/word/2010/wordprocessingGroup" xmlns:wpi="http://schemas.microsoft.com/office/word/2010/wordprocessingInk" xmlns:wne="http://schemas.microsoft.com/office/word/2006/wordml" xmlns:wps="http://schemas.microsoft.com/office/word/2010/wordprocessingShape" mc:Ignorable="w14 w15 w16se wp14">
+<w:document xmlns:wpc="http://schemas.microsoft.com/office/word/2010/wordprocessingCanvas" xmlns:cx="http://schemas.microsoft.com/office/drawing/2014/chartex" xmlns:cx1="http://schemas.microsoft.com/office/drawing/2015/9/8/chartex" xmlns:cx2="http://schemas.microsoft.com/office/drawing/2015/10/21/chartex" xmlns:cx3="http://schemas.microsoft.com/office/drawing/2016/5/9/chartex" xmlns:cx4="http://schemas.microsoft.com/office/drawing/2016/5/10/chartex" xmlns:cx5="http://schemas.microsoft.com/office/drawing/2016/5/11/chartex" xmlns:cx6="http://schemas.microsoft.com/office/drawing/2016/5/12/chartex" xmlns:cx7="http://schemas.microsoft.com/office/drawing/2016/5/13/chartex" xmlns:cx8="http://schemas.microsoft.com/office/drawing/2016/5/14/chartex" xmlns:mc="http://schemas.openxmlformats.org/markup-compatibility/2006" xmlns:aink="http://schemas.microsoft.com/office/drawing/2016/ink" xmlns:am3d="http://schemas.microsoft.com/office/drawing/2017/model3d" xmlns:o="urn:schemas-microsoft-com:office:office" xmlns:oel="http://schemas.microsoft.com/office/2019/extlst" xmlns:r="http://schemas.openxmlformats.org/officeDocument/2006/relationships" xmlns:m="http://schemas.openxmlformats.org/officeDocument/2006/math" xmlns:v="urn:schemas-microsoft-com:vml" xmlns:wp14="http://schemas.microsoft.com/office/word/2010/wordprocessingDrawing" xmlns:wp="http://schemas.openxmlformats.org/drawingml/2006/wordprocessingDrawing" xmlns:w10="urn:schemas-microsoft-com:office:word" xmlns:w="http://schemas.openxmlformats.org/wordprocessingml/2006/main" xmlns:w14="http://schemas.microsoft.com/office/word/2010/wordml" xmlns:w15="http://schemas.microsoft.com/office/word/2012/wordml" xmlns:w16cex="http://schemas.microsoft.com/office/word/2018/wordml/cex" xmlns:w16cid="http://schemas.microsoft.com/office/word/2016/wordml/cid" xmlns:w16="http://schemas.microsoft.com/office/word/2018/wordml" xmlns:w16sdtdh="http://schemas.microsoft.com/office/word/2020/wordml/sdtdatahash" xmlns:w16se="http://schemas.microsoft.com/office/word/2015/wordml/symex" xmlns:wpg="http://schemas.microsoft.com/office/word/2010/wordprocessingGroup" xmlns:wpi="http://schemas.microsoft.com/office/word/2010/wordprocessingInk" xmlns:wne="http://schemas.microsoft.com/office/word/2006/wordml" xmlns:wps="http://schemas.microsoft.com/office/word/2010/wordprocessingShape" mc:Ignorable="w14 w15 w16se w16cid w16 w16cex w16sdtdh wp14">
   <w:body>
     <w:p>
       <w:pPr>
@@ -96,135 +96,169 @@
           <w:sz w:val="28"/>
           <w:szCs w:val="28"/>
         </w:rPr>
-        <w:t xml:space="preserve">Tout d’abord, pour cette Saé 24 s’intitulant “Localiser une source sonore dans un environnement intérieur”, nous sommes par groupe de 6 étudiants. Ce projet nous a été proposé par nos professeurs référents qui sont M. Brulin ainsi que M.Roux. Nous avons à </w:t>
-      </w:r>
-      <w:r>
-        <w:rPr>
-          <w:sz w:val="28"/>
-          <w:szCs w:val="28"/>
-        </w:rPr>
-        <w:t xml:space="preserve">disposition 52h30 pour la réalisation de ce projet. L’objectif de cette Saé vise à permettre à une personne de retrouver un objet en lui faisant émettre un son. </w:t>
-      </w:r>
-    </w:p>
-    <w:p>
-      <w:pPr>
-        <w:rPr>
-          <w:sz w:val="28"/>
-          <w:szCs w:val="28"/>
-        </w:rPr>
-      </w:pPr>
-    </w:p>
-    <w:p>
-      <w:pPr>
-        <w:rPr>
-          <w:sz w:val="28"/>
-          <w:szCs w:val="28"/>
-        </w:rPr>
-      </w:pPr>
-      <w:r>
-        <w:rPr>
-          <w:sz w:val="28"/>
-          <w:szCs w:val="28"/>
-        </w:rPr>
-        <w:t>Premièrement, la mise en place d’un Gantt afin de créer les tâches à réaliser ainsi que de ré</w:t>
-      </w:r>
-      <w:r>
-        <w:rPr>
-          <w:sz w:val="28"/>
-          <w:szCs w:val="28"/>
-        </w:rPr>
-        <w:t>partir la charge de travail. Nous allons cartographier la grille de la salle afin d’avoir toutes les positions pour les 3 capteurs.</w:t>
-      </w:r>
-    </w:p>
-    <w:p>
-      <w:pPr>
-        <w:rPr>
-          <w:sz w:val="28"/>
-          <w:szCs w:val="28"/>
-        </w:rPr>
-      </w:pPr>
-    </w:p>
-    <w:p>
-      <w:pPr>
-        <w:rPr>
-          <w:sz w:val="28"/>
-          <w:szCs w:val="28"/>
-        </w:rPr>
-      </w:pPr>
-    </w:p>
-    <w:p>
-      <w:pPr>
-        <w:rPr>
-          <w:sz w:val="28"/>
-          <w:szCs w:val="28"/>
-        </w:rPr>
-      </w:pPr>
-      <w:r>
-        <w:rPr>
-          <w:sz w:val="28"/>
-          <w:szCs w:val="28"/>
-        </w:rPr>
-        <w:t>Ensuite, nous allons créer une base de données à l’aide du logiciel MySQL. Elle va contenir 3 tables : la première sera po</w:t>
-      </w:r>
-      <w:r>
-        <w:rPr>
-          <w:sz w:val="28"/>
-          <w:szCs w:val="28"/>
-        </w:rPr>
-        <w:t>ur avoir les coordonnées d’un point (soit x et y), la deuxième sera liée à la première afin d’avoir la corrélation entre la position d’un point et la distance avec les 3 capteurs. Ces deux tables permettent de référencer nos valeurs. Pour finir, la dernièr</w:t>
-      </w:r>
-      <w:r>
-        <w:rPr>
-          <w:sz w:val="28"/>
-          <w:szCs w:val="28"/>
-        </w:rPr>
-        <w:t>e table permettra d’avoir la date de l’heure de chaque position afin de mettre en œuvre l’historique de toutes les positions.</w:t>
-      </w:r>
-      <w:r>
-        <w:rPr>
-          <w:sz w:val="28"/>
-          <w:szCs w:val="28"/>
-        </w:rPr>
-        <w:t xml:space="preserve"> Nous choisirons le nombres de bits sur lequel nous allons coder la plage d’amplitude</w:t>
-      </w:r>
-      <w:bookmarkStart w:id="0" w:name="_GoBack"/>
-      <w:bookmarkEnd w:id="0"/>
-      <w:r>
-        <w:rPr>
-          <w:sz w:val="28"/>
-          <w:szCs w:val="28"/>
-        </w:rPr>
-        <w:t xml:space="preserve"> en fonction de l’avancée de notre travail.</w:t>
-      </w:r>
-    </w:p>
-    <w:p>
-      <w:pPr>
-        <w:rPr>
-          <w:sz w:val="28"/>
-          <w:szCs w:val="28"/>
-        </w:rPr>
-      </w:pPr>
-    </w:p>
-    <w:p>
-      <w:pPr>
-        <w:rPr>
-          <w:sz w:val="28"/>
-          <w:szCs w:val="28"/>
-        </w:rPr>
-      </w:pPr>
-      <w:r>
-        <w:rPr>
-          <w:sz w:val="28"/>
-          <w:szCs w:val="28"/>
-        </w:rPr>
-        <w:t>De plus, nous allons coder un script qui permet de générer une amplitude binaire provenant des trois capteurs de la salle. La cré</w:t>
-      </w:r>
-      <w:r>
-        <w:rPr>
-          <w:sz w:val="28"/>
-          <w:szCs w:val="28"/>
-        </w:rPr>
-        <w:t xml:space="preserve">ation d’un serveur MQTT, nous permettra de recevoir nos valeurs binaires afin de les récupérer et les décoder à l’aide d’un script pour les transformer </w:t>
+        <w:t xml:space="preserve">Tout d’abord, pour cette </w:t>
+      </w:r>
+      <w:proofErr w:type="spellStart"/>
+      <w:r>
+        <w:rPr>
+          <w:sz w:val="28"/>
+          <w:szCs w:val="28"/>
+        </w:rPr>
+        <w:t>Saé</w:t>
+      </w:r>
+      <w:proofErr w:type="spellEnd"/>
+      <w:r>
+        <w:rPr>
+          <w:sz w:val="28"/>
+          <w:szCs w:val="28"/>
+        </w:rPr>
+        <w:t xml:space="preserve"> 24 s’intitulant “Localiser une source sonore dans un environnement intérieur”, nous sommes par groupe de 6 étudiants. Ce projet nous a été proposé par nos professeurs référents qui sont M. </w:t>
+      </w:r>
+      <w:proofErr w:type="spellStart"/>
+      <w:r>
+        <w:rPr>
+          <w:sz w:val="28"/>
+          <w:szCs w:val="28"/>
+        </w:rPr>
+        <w:t>Brulin</w:t>
+      </w:r>
+      <w:proofErr w:type="spellEnd"/>
+      <w:r>
+        <w:rPr>
+          <w:sz w:val="28"/>
+          <w:szCs w:val="28"/>
+        </w:rPr>
+        <w:t xml:space="preserve"> ainsi que </w:t>
+      </w:r>
+      <w:proofErr w:type="spellStart"/>
+      <w:r>
+        <w:rPr>
+          <w:sz w:val="28"/>
+          <w:szCs w:val="28"/>
+        </w:rPr>
+        <w:t>M.Roux</w:t>
+      </w:r>
+      <w:proofErr w:type="spellEnd"/>
+      <w:r>
+        <w:rPr>
+          <w:sz w:val="28"/>
+          <w:szCs w:val="28"/>
+        </w:rPr>
+        <w:t xml:space="preserve">. Nous avons à disposition 52h30 pour la réalisation de ce projet. L’objectif de cette </w:t>
+      </w:r>
+      <w:proofErr w:type="spellStart"/>
+      <w:r>
+        <w:rPr>
+          <w:sz w:val="28"/>
+          <w:szCs w:val="28"/>
+        </w:rPr>
+        <w:t>Saé</w:t>
+      </w:r>
+      <w:proofErr w:type="spellEnd"/>
+      <w:r>
+        <w:rPr>
+          <w:sz w:val="28"/>
+          <w:szCs w:val="28"/>
+        </w:rPr>
+        <w:t xml:space="preserve"> vise à permettre à une personne de retrouver un objet en lui faisant émettre un son. </w:t>
+      </w:r>
+    </w:p>
+    <w:p>
+      <w:pPr>
+        <w:rPr>
+          <w:sz w:val="28"/>
+          <w:szCs w:val="28"/>
+        </w:rPr>
+      </w:pPr>
+    </w:p>
+    <w:p>
+      <w:pPr>
+        <w:rPr>
+          <w:sz w:val="28"/>
+          <w:szCs w:val="28"/>
+        </w:rPr>
+      </w:pPr>
+      <w:r>
+        <w:rPr>
+          <w:sz w:val="28"/>
+          <w:szCs w:val="28"/>
+        </w:rPr>
+        <w:t>Premièrement, la mise en place d’un Gantt afin de créer les tâches à réaliser ainsi que de répartir la charge de travail. Nous allons cartographier la grille de la salle afin d’avoir toutes les positions pour les 3 capteurs.</w:t>
+      </w:r>
+    </w:p>
+    <w:p>
+      <w:pPr>
+        <w:rPr>
+          <w:sz w:val="28"/>
+          <w:szCs w:val="28"/>
+        </w:rPr>
+      </w:pPr>
+    </w:p>
+    <w:p>
+      <w:pPr>
+        <w:rPr>
+          <w:sz w:val="28"/>
+          <w:szCs w:val="28"/>
+        </w:rPr>
+      </w:pPr>
+    </w:p>
+    <w:p>
+      <w:pPr>
+        <w:rPr>
+          <w:sz w:val="28"/>
+          <w:szCs w:val="28"/>
+        </w:rPr>
+      </w:pPr>
+      <w:r>
+        <w:rPr>
+          <w:sz w:val="28"/>
+          <w:szCs w:val="28"/>
+        </w:rPr>
+        <w:t>Ensuite, nous allons créer une base de données à l’aide du logiciel MySQL. Elle va contenir 3 tables : la première sera pour avoir les coordonnées d’un point (soit x et y), la deuxième sera liée à la première afin d’avoir la corrélation entre la position d’un point et la distance avec les 3 capteurs. Ces deux tables permettent de référencer nos valeurs. Pour finir, la dernière table permettra d’avoir la date de l’heure de chaque position afin de mettre en œuvre l’historique de toutes les positions.</w:t>
+      </w:r>
+      <w:r>
+        <w:rPr>
+          <w:sz w:val="28"/>
+          <w:szCs w:val="28"/>
+        </w:rPr>
+        <w:t xml:space="preserve"> Nous choisirons </w:t>
+      </w:r>
+      <w:r>
+        <w:rPr>
+          <w:sz w:val="28"/>
+          <w:szCs w:val="28"/>
+        </w:rPr>
+        <w:t>le nombre</w:t>
+      </w:r>
+      <w:r>
+        <w:rPr>
+          <w:sz w:val="28"/>
+          <w:szCs w:val="28"/>
+        </w:rPr>
+        <w:t xml:space="preserve"> de bits sur lequel nous allons coder la plage d’amplitude en fonction de l’avancée de notre travail.</w:t>
+      </w:r>
+    </w:p>
+    <w:p>
+      <w:pPr>
+        <w:rPr>
+          <w:sz w:val="28"/>
+          <w:szCs w:val="28"/>
+        </w:rPr>
+      </w:pPr>
+    </w:p>
+    <w:p>
+      <w:pPr>
+        <w:rPr>
+          <w:sz w:val="28"/>
+          <w:szCs w:val="28"/>
+        </w:rPr>
+      </w:pPr>
+      <w:r>
+        <w:rPr>
+          <w:sz w:val="28"/>
+          <w:szCs w:val="28"/>
+        </w:rPr>
+        <w:t xml:space="preserve">De plus, nous allons coder un script qui permet de générer une amplitude binaire provenant des trois capteurs de la salle. La création d’un serveur MQTT, nous permettra de recevoir nos valeurs binaires afin de les récupérer et les décoder à l’aide d’un script pour les transformer </w:t>
       </w:r>
       <w:r>
         <w:rPr>
@@ -241,39 +275,7 @@
             <w:sz w:val="28"/>
             <w:szCs w:val="28"/>
           </w:rPr>
-          <m:t>=</m:t>
-        </m:r>
-        <m:r>
-          <w:rPr>
-            <w:rFonts w:ascii="Cambria Math" w:hAnsi="Cambria Math"/>
-            <w:sz w:val="28"/>
-            <w:szCs w:val="28"/>
-          </w:rPr>
-          <m:t>k</m:t>
-        </m:r>
-        <m:r>
-          <w:rPr>
-            <w:rFonts w:ascii="Cambria Math" w:hAnsi="Cambria Math"/>
-            <w:sz w:val="28"/>
-            <w:szCs w:val="28"/>
-          </w:rPr>
-          <m:t>/</m:t>
-        </m:r>
-        <m:r>
-          <w:rPr>
-            <w:rFonts w:ascii="Cambria Math" w:hAnsi="Cambria Math"/>
-            <w:sz w:val="28"/>
-            <w:szCs w:val="28"/>
-          </w:rPr>
-          <m:t>d</m:t>
-        </m:r>
-        <m:r>
-          <w:rPr>
-            <w:rFonts w:ascii="Cambria Math" w:hAnsi="Cambria Math"/>
-            <w:sz w:val="28"/>
-            <w:szCs w:val="28"/>
-          </w:rPr>
-          <m:t>²</m:t>
+          <m:t>=k/d²</m:t>
         </m:r>
       </m:oMath>
       <w:r>
@@ -281,14 +283,7 @@
           <w:sz w:val="28"/>
           <w:szCs w:val="28"/>
         </w:rPr>
-        <w:t xml:space="preserve">, </w:t>
-      </w:r>
-      <w:r>
-        <w:rPr>
-          <w:sz w:val="28"/>
-          <w:szCs w:val="28"/>
-        </w:rPr>
-        <w:t xml:space="preserve">nous permettra d’avoir la distance d’un point. </w:t>
+        <w:t xml:space="preserve">, nous permettra d’avoir la distance d’un point. </w:t>
       </w:r>
     </w:p>
     <w:p>
@@ -553,7 +548,7 @@
 </file>
 
 <file path=word/endnotes.xml><?xml version="1.0" encoding="utf-8"?>
-<w:endnotes xmlns:wpc="http://schemas.microsoft.com/office/word/2010/wordprocessingCanvas" xmlns:cx="http://schemas.microsoft.com/office/drawing/2014/chartex" xmlns:mc="http://schemas.openxmlformats.org/markup-compatibility/2006" xmlns:o="urn:schemas-microsoft-com:office:office" xmlns:r="http://schemas.openxmlformats.org/officeDocument/2006/relationships" xmlns:m="http://schemas.openxmlformats.org/officeDocument/2006/math" xmlns:v="urn:schemas-microsoft-com:vml" xmlns:wp14="http://schemas.microsoft.com/office/word/2010/wordprocessingDrawing" xmlns:wp="http://schemas.openxmlformats.org/drawingml/2006/wordprocessingDrawing" xmlns:w10="urn:schemas-microsoft-com:office:word" xmlns:w="http://schemas.openxmlformats.org/wordprocessingml/2006/main" xmlns:w14="http://schemas.microsoft.com/office/word/2010/wordml" xmlns:w15="http://schemas.microsoft.com/office/word/2012/wordml" xmlns:w16se="http://schemas.microsoft.com/office/word/2015/wordml/symex" xmlns:wpg="http://schemas.microsoft.com/office/word/2010/wordprocessingGroup" xmlns:wpi="http://schemas.microsoft.com/office/word/2010/wordprocessingInk" xmlns:wne="http://schemas.microsoft.com/office/word/2006/wordml" xmlns:wps="http://schemas.microsoft.com/office/word/2010/wordprocessingShape" mc:Ignorable="w14 w15 w16se wp14">
+<w:endnotes xmlns:wpc="http://schemas.microsoft.com/office/word/2010/wordprocessingCanvas" xmlns:cx="http://schemas.microsoft.com/office/drawing/2014/chartex" xmlns:cx1="http://schemas.microsoft.com/office/drawing/2015/9/8/chartex" xmlns:cx2="http://schemas.microsoft.com/office/drawing/2015/10/21/chartex" xmlns:cx3="http://schemas.microsoft.com/office/drawing/2016/5/9/chartex" xmlns:cx4="http://schemas.microsoft.com/office/drawing/2016/5/10/chartex" xmlns:cx5="http://schemas.microsoft.com/office/drawing/2016/5/11/chartex" xmlns:cx6="http://schemas.microsoft.com/office/drawing/2016/5/12/chartex" xmlns:cx7="http://schemas.microsoft.com/office/drawing/2016/5/13/chartex" xmlns:cx8="http://schemas.microsoft.com/office/drawing/2016/5/14/chartex" xmlns:mc="http://schemas.openxmlformats.org/markup-compatibility/2006" xmlns:aink="http://schemas.microsoft.com/office/drawing/2016/ink" xmlns:am3d="http://schemas.microsoft.com/office/drawing/2017/model3d" xmlns:o="urn:schemas-microsoft-com:office:office" xmlns:oel="http://schemas.microsoft.com/office/2019/extlst" xmlns:r="http://schemas.openxmlformats.org/officeDocument/2006/relationships" xmlns:m="http://schemas.openxmlformats.org/officeDocument/2006/math" xmlns:v="urn:schemas-microsoft-com:vml" xmlns:wp14="http://schemas.microsoft.com/office/word/2010/wordprocessingDrawing" xmlns:wp="http://schemas.openxmlformats.org/drawingml/2006/wordprocessingDrawing" xmlns:w10="urn:schemas-microsoft-com:office:word" xmlns:w="http://schemas.openxmlformats.org/wordprocessingml/2006/main" xmlns:w14="http://schemas.microsoft.com/office/word/2010/wordml" xmlns:w15="http://schemas.microsoft.com/office/word/2012/wordml" xmlns:w16cex="http://schemas.microsoft.com/office/word/2018/wordml/cex" xmlns:w16cid="http://schemas.microsoft.com/office/word/2016/wordml/cid" xmlns:w16="http://schemas.microsoft.com/office/word/2018/wordml" xmlns:w16sdtdh="http://schemas.microsoft.com/office/word/2020/wordml/sdtdatahash" xmlns:w16se="http://schemas.microsoft.com/office/word/2015/wordml/symex" xmlns:wpg="http://schemas.microsoft.com/office/word/2010/wordprocessingGroup" xmlns:wpi="http://schemas.microsoft.com/office/word/2010/wordprocessingInk" xmlns:wne="http://schemas.microsoft.com/office/word/2006/wordml" xmlns:wps="http://schemas.microsoft.com/office/word/2010/wordprocessingShape" mc:Ignorable="w14 w15 w16se w16cid w16 w16cex w16sdtdh wp14">
   <w:endnote w:type="separator" w:id="-1">
     <w:p>
       <w:pPr>
@@ -578,10 +573,15 @@
 </file>
 
 <file path=word/footer1.xml><?xml version="1.0" encoding="utf-8"?>
-<w:ftr xmlns:wpc="http://schemas.microsoft.com/office/word/2010/wordprocessingCanvas" xmlns:cx="http://schemas.microsoft.com/office/drawing/2014/chartex" xmlns:mc="http://schemas.openxmlformats.org/markup-compatibility/2006" xmlns:o="urn:schemas-microsoft-com:office:office" xmlns:r="http://schemas.openxmlformats.org/officeDocument/2006/relationships" xmlns:m="http://schemas.openxmlformats.org/officeDocument/2006/math" xmlns:v="urn:schemas-microsoft-com:vml" xmlns:wp14="http://schemas.microsoft.com/office/word/2010/wordprocessingDrawing" xmlns:wp="http://schemas.openxmlformats.org/drawingml/2006/wordprocessingDrawing" xmlns:w10="urn:schemas-microsoft-com:office:word" xmlns:w="http://schemas.openxmlformats.org/wordprocessingml/2006/main" xmlns:w14="http://schemas.microsoft.com/office/word/2010/wordml" xmlns:w15="http://schemas.microsoft.com/office/word/2012/wordml" xmlns:w16se="http://schemas.microsoft.com/office/word/2015/wordml/symex" xmlns:wpg="http://schemas.microsoft.com/office/word/2010/wordprocessingGroup" xmlns:wpi="http://schemas.microsoft.com/office/word/2010/wordprocessingInk" xmlns:wne="http://schemas.microsoft.com/office/word/2006/wordml" xmlns:wps="http://schemas.microsoft.com/office/word/2010/wordprocessingShape" mc:Ignorable="w14 w15 w16se wp14">
+<w:ftr xmlns:wpc="http://schemas.microsoft.com/office/word/2010/wordprocessingCanvas" xmlns:cx="http://schemas.microsoft.com/office/drawing/2014/chartex" xmlns:cx1="http://schemas.microsoft.com/office/drawing/2015/9/8/chartex" xmlns:cx2="http://schemas.microsoft.com/office/drawing/2015/10/21/chartex" xmlns:cx3="http://schemas.microsoft.com/office/drawing/2016/5/9/chartex" xmlns:cx4="http://schemas.microsoft.com/office/drawing/2016/5/10/chartex" xmlns:cx5="http://schemas.microsoft.com/office/drawing/2016/5/11/chartex" xmlns:cx6="http://schemas.microsoft.com/office/drawing/2016/5/12/chartex" xmlns:cx7="http://schemas.microsoft.com/office/drawing/2016/5/13/chartex" xmlns:cx8="http://schemas.microsoft.com/office/drawing/2016/5/14/chartex" xmlns:mc="http://schemas.openxmlformats.org/markup-compatibility/2006" xmlns:aink="http://schemas.microsoft.com/office/drawing/2016/ink" xmlns:am3d="http://schemas.microsoft.com/office/drawing/2017/model3d" xmlns:o="urn:schemas-microsoft-com:office:office" xmlns:oel="http://schemas.microsoft.com/office/2019/extlst" xmlns:r="http://schemas.openxmlformats.org/officeDocument/2006/relationships" xmlns:m="http://schemas.openxmlformats.org/officeDocument/2006/math" xmlns:v="urn:schemas-microsoft-com:vml" xmlns:wp14="http://schemas.microsoft.com/office/word/2010/wordprocessingDrawing" xmlns:wp="http://schemas.openxmlformats.org/drawingml/2006/wordprocessingDrawing" xmlns:w10="urn:schemas-microsoft-com:office:word" xmlns:w="http://schemas.openxmlformats.org/wordprocessingml/2006/main" xmlns:w14="http://schemas.microsoft.com/office/word/2010/wordml" xmlns:w15="http://schemas.microsoft.com/office/word/2012/wordml" xmlns:w16cex="http://schemas.microsoft.com/office/word/2018/wordml/cex" xmlns:w16cid="http://schemas.microsoft.com/office/word/2016/wordml/cid" xmlns:w16="http://schemas.microsoft.com/office/word/2018/wordml" xmlns:w16sdtdh="http://schemas.microsoft.com/office/word/2020/wordml/sdtdatahash" xmlns:w16se="http://schemas.microsoft.com/office/word/2015/wordml/symex" xmlns:wpg="http://schemas.microsoft.com/office/word/2010/wordprocessingGroup" xmlns:wpi="http://schemas.microsoft.com/office/word/2010/wordprocessingInk" xmlns:wne="http://schemas.microsoft.com/office/word/2006/wordml" xmlns:wps="http://schemas.microsoft.com/office/word/2010/wordprocessingShape" mc:Ignorable="w14 w15 w16se w16cid w16 w16cex w16sdtdh wp14">
   <w:p>
+    <w:proofErr w:type="spellStart"/>
     <w:r>
-      <w:t xml:space="preserve">Saé 24 </w:t>
+      <w:t>Saé</w:t>
+    </w:r>
+    <w:proofErr w:type="spellEnd"/>
+    <w:r>
+      <w:t xml:space="preserve"> 24 </w:t>
     </w:r>
     <w:r>
       <w:tab/>
@@ -635,7 +635,7 @@
 </file>
 
 <file path=word/footnotes.xml><?xml version="1.0" encoding="utf-8"?>
-<w:footnotes xmlns:wpc="http://schemas.microsoft.com/office/word/2010/wordprocessingCanvas" xmlns:cx="http://schemas.microsoft.com/office/drawing/2014/chartex" xmlns:mc="http://schemas.openxmlformats.org/markup-compatibility/2006" xmlns:o="urn:schemas-microsoft-com:office:office" xmlns:r="http://schemas.openxmlformats.org/officeDocument/2006/relationships" xmlns:m="http://schemas.openxmlformats.org/officeDocument/2006/math" xmlns:v="urn:schemas-microsoft-com:vml" xmlns:wp14="http://schemas.microsoft.com/office/word/2010/wordprocessingDrawing" xmlns:wp="http://schemas.openxmlformats.org/drawingml/2006/wordprocessingDrawing" xmlns:w10="urn:schemas-microsoft-com:office:word" xmlns:w="http://schemas.openxmlformats.org/wordprocessingml/2006/main" xmlns:w14="http://schemas.microsoft.com/office/word/2010/wordml" xmlns:w15="http://schemas.microsoft.com/office/word/2012/wordml" xmlns:w16se="http://schemas.microsoft.com/office/word/2015/wordml/symex" xmlns:wpg="http://schemas.microsoft.com/office/word/2010/wordprocessingGroup" xmlns:wpi="http://schemas.microsoft.com/office/word/2010/wordprocessingInk" xmlns:wne="http://schemas.microsoft.com/office/word/2006/wordml" xmlns:wps="http://schemas.microsoft.com/office/word/2010/wordprocessingShape" mc:Ignorable="w14 w15 w16se wp14">
+<w:footnotes xmlns:wpc="http://schemas.microsoft.com/office/word/2010/wordprocessingCanvas" xmlns:cx="http://schemas.microsoft.com/office/drawing/2014/chartex" xmlns:cx1="http://schemas.microsoft.com/office/drawing/2015/9/8/chartex" xmlns:cx2="http://schemas.microsoft.com/office/drawing/2015/10/21/chartex" xmlns:cx3="http://schemas.microsoft.com/office/drawing/2016/5/9/chartex" xmlns:cx4="http://schemas.microsoft.com/office/drawing/2016/5/10/chartex" xmlns:cx5="http://schemas.microsoft.com/office/drawing/2016/5/11/chartex" xmlns:cx6="http://schemas.microsoft.com/office/drawing/2016/5/12/chartex" xmlns:cx7="http://schemas.microsoft.com/office/drawing/2016/5/13/chartex" xmlns:cx8="http://schemas.microsoft.com/office/drawing/2016/5/14/chartex" xmlns:mc="http://schemas.openxmlformats.org/markup-compatibility/2006" xmlns:aink="http://schemas.microsoft.com/office/drawing/2016/ink" xmlns:am3d="http://schemas.microsoft.com/office/drawing/2017/model3d" xmlns:o="urn:schemas-microsoft-com:office:office" xmlns:oel="http://schemas.microsoft.com/office/2019/extlst" xmlns:r="http://schemas.openxmlformats.org/officeDocument/2006/relationships" xmlns:m="http://schemas.openxmlformats.org/officeDocument/2006/math" xmlns:v="urn:schemas-microsoft-com:vml" xmlns:wp14="http://schemas.microsoft.com/office/word/2010/wordprocessingDrawing" xmlns:wp="http://schemas.openxmlformats.org/drawingml/2006/wordprocessingDrawing" xmlns:w10="urn:schemas-microsoft-com:office:word" xmlns:w="http://schemas.openxmlformats.org/wordprocessingml/2006/main" xmlns:w14="http://schemas.microsoft.com/office/word/2010/wordml" xmlns:w15="http://schemas.microsoft.com/office/word/2012/wordml" xmlns:w16cex="http://schemas.microsoft.com/office/word/2018/wordml/cex" xmlns:w16cid="http://schemas.microsoft.com/office/word/2016/wordml/cid" xmlns:w16="http://schemas.microsoft.com/office/word/2018/wordml" xmlns:w16sdtdh="http://schemas.microsoft.com/office/word/2020/wordml/sdtdatahash" xmlns:w16se="http://schemas.microsoft.com/office/word/2015/wordml/symex" xmlns:wpg="http://schemas.microsoft.com/office/word/2010/wordprocessingGroup" xmlns:wpi="http://schemas.microsoft.com/office/word/2010/wordprocessingInk" xmlns:wne="http://schemas.microsoft.com/office/word/2006/wordml" xmlns:wps="http://schemas.microsoft.com/office/word/2010/wordprocessingShape" mc:Ignorable="w14 w15 w16se w16cid w16 w16cex w16sdtdh wp14">
   <w:footnote w:type="separator" w:id="-1">
     <w:p>
       <w:pPr>
@@ -660,21 +660,18 @@
 </file>
 
 <file path=word/header1.xml><?xml version="1.0" encoding="utf-8"?>
-<w:hdr xmlns:wpc="http://schemas.microsoft.com/office/word/2010/wordprocessingCanvas" xmlns:cx="http://schemas.microsoft.com/office/drawing/2014/chartex" xmlns:mc="http://schemas.openxmlformats.org/markup-compatibility/2006" xmlns:o="urn:schemas-microsoft-com:office:office" xmlns:r="http://schemas.openxmlformats.org/officeDocument/2006/relationships" xmlns:m="http://schemas.openxmlformats.org/officeDocument/2006/math" xmlns:v="urn:schemas-microsoft-com:vml" xmlns:wp14="http://schemas.microsoft.com/office/word/2010/wordprocessingDrawing" xmlns:wp="http://schemas.openxmlformats.org/drawingml/2006/wordprocessingDrawing" xmlns:w10="urn:schemas-microsoft-com:office:word" xmlns:w="http://schemas.openxmlformats.org/wordprocessingml/2006/main" xmlns:w14="http://schemas.microsoft.com/office/word/2010/wordml" xmlns:w15="http://schemas.microsoft.com/office/word/2012/wordml" xmlns:w16se="http://schemas.microsoft.com/office/word/2015/wordml/symex" xmlns:wpg="http://schemas.microsoft.com/office/word/2010/wordprocessingGroup" xmlns:wpi="http://schemas.microsoft.com/office/word/2010/wordprocessingInk" xmlns:wne="http://schemas.microsoft.com/office/word/2006/wordml" xmlns:wps="http://schemas.microsoft.com/office/word/2010/wordprocessingShape" mc:Ignorable="w14 w15 w16se wp14">
+<w:hdr xmlns:wpc="http://schemas.microsoft.com/office/word/2010/wordprocessingCanvas" xmlns:cx="http://schemas.microsoft.com/office/drawing/2014/chartex" xmlns:cx1="http://schemas.microsoft.com/office/drawing/2015/9/8/chartex" xmlns:cx2="http://schemas.microsoft.com/office/drawing/2015/10/21/chartex" xmlns:cx3="http://schemas.microsoft.com/office/drawing/2016/5/9/chartex" xmlns:cx4="http://schemas.microsoft.com/office/drawing/2016/5/10/chartex" xmlns:cx5="http://schemas.microsoft.com/office/drawing/2016/5/11/chartex" xmlns:cx6="http://schemas.microsoft.com/office/drawing/2016/5/12/chartex" xmlns:cx7="http://schemas.microsoft.com/office/drawing/2016/5/13/chartex" xmlns:cx8="http://schemas.microsoft.com/office/drawing/2016/5/14/chartex" xmlns:mc="http://schemas.openxmlformats.org/markup-compatibility/2006" xmlns:aink="http://schemas.microsoft.com/office/drawing/2016/ink" xmlns:am3d="http://schemas.microsoft.com/office/drawing/2017/model3d" xmlns:o="urn:schemas-microsoft-com:office:office" xmlns:oel="http://schemas.microsoft.com/office/2019/extlst" xmlns:r="http://schemas.openxmlformats.org/officeDocument/2006/relationships" xmlns:m="http://schemas.openxmlformats.org/officeDocument/2006/math" xmlns:v="urn:schemas-microsoft-com:vml" xmlns:wp14="http://schemas.microsoft.com/office/word/2010/wordprocessingDrawing" xmlns:wp="http://schemas.openxmlformats.org/drawingml/2006/wordprocessingDrawing" xmlns:w10="urn:schemas-microsoft-com:office:word" xmlns:w="http://schemas.openxmlformats.org/wordprocessingml/2006/main" xmlns:w14="http://schemas.microsoft.com/office/word/2010/wordml" xmlns:w15="http://schemas.microsoft.com/office/word/2012/wordml" xmlns:w16cex="http://schemas.microsoft.com/office/word/2018/wordml/cex" xmlns:w16cid="http://schemas.microsoft.com/office/word/2016/wordml/cid" xmlns:w16="http://schemas.microsoft.com/office/word/2018/wordml" xmlns:w16sdtdh="http://schemas.microsoft.com/office/word/2020/wordml/sdtdatahash" xmlns:w16se="http://schemas.microsoft.com/office/word/2015/wordml/symex" xmlns:wpg="http://schemas.microsoft.com/office/word/2010/wordprocessingGroup" xmlns:wpi="http://schemas.microsoft.com/office/word/2010/wordprocessingInk" xmlns:wne="http://schemas.microsoft.com/office/word/2006/wordml" xmlns:wps="http://schemas.microsoft.com/office/word/2010/wordprocessingShape" mc:Ignorable="w14 w15 w16se w16cid w16 w16cex w16sdtdh wp14">
   <w:p>
     <w:r>
-      <w:t xml:space="preserve">       </w:t>
+      <w:t xml:space="preserve">                                                                                               </w:t>
     </w:r>
     <w:r>
-      <w:t xml:space="preserve">                                                                                        </w:t>
-    </w:r>
-    <w:r>
       <w:rPr>
         <w:noProof/>
         <w:lang w:val="fr-FR"/>
       </w:rPr>
       <w:drawing>
-        <wp:anchor distT="114300" distB="114300" distL="114300" distR="114300" simplePos="0" relativeHeight="251658240" behindDoc="1" locked="0" layoutInCell="1" hidden="0" allowOverlap="1">
+        <wp:anchor distT="114300" distB="114300" distL="114300" distR="114300" simplePos="0" relativeHeight="251658240" behindDoc="1" locked="0" layoutInCell="1" hidden="0" allowOverlap="1" wp14:anchorId="05E351AC" wp14:editId="7CC0E349">
           <wp:simplePos x="0" y="0"/>
           <wp:positionH relativeFrom="column">
             <wp:posOffset>5029200</wp:posOffset>
@@ -723,7 +720,7 @@
         <w:lang w:val="fr-FR"/>
       </w:rPr>
       <w:drawing>
-        <wp:anchor distT="114300" distB="114300" distL="114300" distR="114300" simplePos="0" relativeHeight="251659264" behindDoc="0" locked="0" layoutInCell="1" hidden="0" allowOverlap="1">
+        <wp:anchor distT="114300" distB="114300" distL="114300" distR="114300" simplePos="0" relativeHeight="251659264" behindDoc="0" locked="0" layoutInCell="1" hidden="0" allowOverlap="1" wp14:anchorId="0EDC6361" wp14:editId="37DD3D75">
           <wp:simplePos x="0" y="0"/>
           <wp:positionH relativeFrom="column">
             <wp:posOffset>-819149</wp:posOffset>
@@ -771,7 +768,7 @@
 </file>
 
 <file path=word/numbering.xml><?xml version="1.0" encoding="utf-8"?>
-<w:numbering xmlns:wpc="http://schemas.microsoft.com/office/word/2010/wordprocessingCanvas" xmlns:cx="http://schemas.microsoft.com/office/drawing/2014/chartex" xmlns:mc="http://schemas.openxmlformats.org/markup-compatibility/2006" xmlns:o="urn:schemas-microsoft-com:office:office" xmlns:r="http://schemas.openxmlformats.org/officeDocument/2006/relationships" xmlns:m="http://schemas.openxmlformats.org/officeDocument/2006/math" xmlns:v="urn:schemas-microsoft-com:vml" xmlns:wp14="http://schemas.microsoft.com/office/word/2010/wordprocessingDrawing" xmlns:wp="http://schemas.openxmlformats.org/drawingml/2006/wordprocessingDrawing" xmlns:w10="urn:schemas-microsoft-com:office:word" xmlns:w="http://schemas.openxmlformats.org/wordprocessingml/2006/main" xmlns:w14="http://schemas.microsoft.com/office/word/2010/wordml" xmlns:w15="http://schemas.microsoft.com/office/word/2012/wordml" xmlns:w16se="http://schemas.microsoft.com/office/word/2015/wordml/symex" xmlns:wpg="http://schemas.microsoft.com/office/word/2010/wordprocessingGroup" xmlns:wpi="http://schemas.microsoft.com/office/word/2010/wordprocessingInk" xmlns:wne="http://schemas.microsoft.com/office/word/2006/wordml" xmlns:wps="http://schemas.microsoft.com/office/word/2010/wordprocessingShape" mc:Ignorable="w14 w15 w16se wp14">
+<w:numbering xmlns:wpc="http://schemas.microsoft.com/office/word/2010/wordprocessingCanvas" xmlns:cx="http://schemas.microsoft.com/office/drawing/2014/chartex" xmlns:cx1="http://schemas.microsoft.com/office/drawing/2015/9/8/chartex" xmlns:cx2="http://schemas.microsoft.com/office/drawing/2015/10/21/chartex" xmlns:cx3="http://schemas.microsoft.com/office/drawing/2016/5/9/chartex" xmlns:cx4="http://schemas.microsoft.com/office/drawing/2016/5/10/chartex" xmlns:cx5="http://schemas.microsoft.com/office/drawing/2016/5/11/chartex" xmlns:cx6="http://schemas.microsoft.com/office/drawing/2016/5/12/chartex" xmlns:cx7="http://schemas.microsoft.com/office/drawing/2016/5/13/chartex" xmlns:cx8="http://schemas.microsoft.com/office/drawing/2016/5/14/chartex" xmlns:mc="http://schemas.openxmlformats.org/markup-compatibility/2006" xmlns:aink="http://schemas.microsoft.com/office/drawing/2016/ink" xmlns:am3d="http://schemas.microsoft.com/office/drawing/2017/model3d" xmlns:o="urn:schemas-microsoft-com:office:office" xmlns:oel="http://schemas.microsoft.com/office/2019/extlst" xmlns:r="http://schemas.openxmlformats.org/officeDocument/2006/relationships" xmlns:m="http://schemas.openxmlformats.org/officeDocument/2006/math" xmlns:v="urn:schemas-microsoft-com:vml" xmlns:wp14="http://schemas.microsoft.com/office/word/2010/wordprocessingDrawing" xmlns:wp="http://schemas.openxmlformats.org/drawingml/2006/wordprocessingDrawing" xmlns:w10="urn:schemas-microsoft-com:office:word" xmlns:w="http://schemas.openxmlformats.org/wordprocessingml/2006/main" xmlns:w14="http://schemas.microsoft.com/office/word/2010/wordml" xmlns:w15="http://schemas.microsoft.com/office/word/2012/wordml" xmlns:w16cex="http://schemas.microsoft.com/office/word/2018/wordml/cex" xmlns:w16cid="http://schemas.microsoft.com/office/word/2016/wordml/cid" xmlns:w16="http://schemas.microsoft.com/office/word/2018/wordml" xmlns:w16sdtdh="http://schemas.microsoft.com/office/word/2020/wordml/sdtdatahash" xmlns:w16se="http://schemas.microsoft.com/office/word/2015/wordml/symex" xmlns:wpg="http://schemas.microsoft.com/office/word/2010/wordprocessingGroup" xmlns:wpi="http://schemas.microsoft.com/office/word/2010/wordprocessingInk" xmlns:wne="http://schemas.microsoft.com/office/word/2006/wordml" xmlns:wps="http://schemas.microsoft.com/office/word/2010/wordprocessingShape" mc:Ignorable="w14 w15 w16se w16cid w16 w16cex w16sdtdh wp14">
   <w:abstractNum w:abstractNumId="0" w15:restartNumberingAfterBreak="0">
     <w:nsid w:val="47F954A3"/>
     <w:multiLevelType w:val="multilevel"/>
@@ -998,17 +995,17 @@
       </w:rPr>
     </w:lvl>
   </w:abstractNum>
-  <w:num w:numId="1">
+  <w:num w:numId="1" w16cid:durableId="612632177">
     <w:abstractNumId w:val="0"/>
   </w:num>
-  <w:num w:numId="2">
+  <w:num w:numId="2" w16cid:durableId="3171556">
     <w:abstractNumId w:val="1"/>
   </w:num>
 </w:numbering>
 </file>
 
 <file path=word/styles.xml><?xml version="1.0" encoding="utf-8"?>
-<w:styles xmlns:mc="http://schemas.openxmlformats.org/markup-compatibility/2006" xmlns:r="http://schemas.openxmlformats.org/officeDocument/2006/relationships" xmlns:w="http://schemas.openxmlformats.org/wordprocessingml/2006/main" xmlns:w14="http://schemas.microsoft.com/office/word/2010/wordml" xmlns:w15="http://schemas.microsoft.com/office/word/2012/wordml" xmlns:w16se="http://schemas.microsoft.com/office/word/2015/wordml/symex" mc:Ignorable="w14 w15 w16se">
+<w:styles xmlns:mc="http://schemas.openxmlformats.org/markup-compatibility/2006" xmlns:r="http://schemas.openxmlformats.org/officeDocument/2006/relationships" xmlns:w="http://schemas.openxmlformats.org/wordprocessingml/2006/main" xmlns:w14="http://schemas.microsoft.com/office/word/2010/wordml" xmlns:w15="http://schemas.microsoft.com/office/word/2012/wordml" xmlns:w16cex="http://schemas.microsoft.com/office/word/2018/wordml/cex" xmlns:w16cid="http://schemas.microsoft.com/office/word/2016/wordml/cid" xmlns:w16="http://schemas.microsoft.com/office/word/2018/wordml" xmlns:w16sdtdh="http://schemas.microsoft.com/office/word/2020/wordml/sdtdatahash" xmlns:w16se="http://schemas.microsoft.com/office/word/2015/wordml/symex" mc:Ignorable="w14 w15 w16se w16cid w16 w16cex w16sdtdh">
   <w:docDefaults>
     <w:rPrDefault>
       <w:rPr>
@@ -1024,7 +1021,7 @@
       </w:pPr>
     </w:pPrDefault>
   </w:docDefaults>
-  <w:latentStyles w:defLockedState="0" w:defUIPriority="99" w:defSemiHidden="0" w:defUnhideWhenUsed="0" w:defQFormat="0" w:count="371">
+  <w:latentStyles w:defLockedState="0" w:defUIPriority="99" w:defSemiHidden="0" w:defUnhideWhenUsed="0" w:defQFormat="0" w:count="376">
     <w:lsdException w:name="Normal" w:uiPriority="0" w:qFormat="1"/>
     <w:lsdException w:name="heading 1" w:uiPriority="9" w:qFormat="1"/>
     <w:lsdException w:name="heading 2" w:semiHidden="1" w:uiPriority="9" w:unhideWhenUsed="1" w:qFormat="1"/>
@@ -1130,7 +1127,6 @@
     <w:lsdException w:name="HTML Sample" w:semiHidden="1" w:unhideWhenUsed="1"/>
     <w:lsdException w:name="HTML Typewriter" w:semiHidden="1" w:unhideWhenUsed="1"/>
     <w:lsdException w:name="HTML Variable" w:semiHidden="1" w:unhideWhenUsed="1"/>
-    <w:lsdException w:name="Normal Table" w:semiHidden="1" w:unhideWhenUsed="1"/>
     <w:lsdException w:name="annotation subject" w:semiHidden="1" w:unhideWhenUsed="1"/>
     <w:lsdException w:name="No List" w:semiHidden="1" w:unhideWhenUsed="1"/>
     <w:lsdException w:name="Outline List 1" w:semiHidden="1" w:unhideWhenUsed="1"/>
@@ -1173,11 +1169,8 @@
     <w:lsdException w:name="Table Contemporary" w:semiHidden="1" w:unhideWhenUsed="1"/>
     <w:lsdException w:name="Table Elegant" w:semiHidden="1" w:unhideWhenUsed="1"/>
     <w:lsdException w:name="Table Professional" w:semiHidden="1" w:unhideWhenUsed="1"/>
-    <w:lsdException w:name="Table Subtle 1" w:semiHidden="1" w:unhideWhenUsed="1"/>
     <w:lsdException w:name="Table Subtle 2" w:semiHidden="1" w:unhideWhenUsed="1"/>
     <w:lsdException w:name="Table Web 1" w:semiHidden="1" w:unhideWhenUsed="1"/>
-    <w:lsdException w:name="Table Web 2" w:semiHidden="1" w:unhideWhenUsed="1"/>
-    <w:lsdException w:name="Table Web 3" w:semiHidden="1" w:unhideWhenUsed="1"/>
     <w:lsdException w:name="Balloon Text" w:semiHidden="1" w:unhideWhenUsed="1"/>
     <w:lsdException w:name="Table Grid" w:uiPriority="39"/>
     <w:lsdException w:name="Table Theme" w:semiHidden="1" w:unhideWhenUsed="1"/>
@@ -1396,6 +1389,11 @@
     <w:lsdException w:name="List Table 5 Dark Accent 6" w:uiPriority="50"/>
     <w:lsdException w:name="List Table 6 Colorful Accent 6" w:uiPriority="51"/>
     <w:lsdException w:name="List Table 7 Colorful Accent 6" w:uiPriority="52"/>
+    <w:lsdException w:name="Mention" w:semiHidden="1" w:unhideWhenUsed="1"/>
+    <w:lsdException w:name="Smart Hyperlink" w:semiHidden="1" w:unhideWhenUsed="1"/>
+    <w:lsdException w:name="Hashtag" w:semiHidden="1" w:unhideWhenUsed="1"/>
+    <w:lsdException w:name="Unresolved Mention" w:semiHidden="1" w:unhideWhenUsed="1"/>
+    <w:lsdException w:name="Smart Link" w:semiHidden="1" w:unhideWhenUsed="1"/>
   </w:latentStyles>
   <w:style w:type="paragraph" w:default="1" w:styleId="Normal">
     <w:name w:val="Normal"/>

</xml_diff>